<commit_message>
Tested with quarchpy 2.0.0
git-svn-id: https://quarchserver4.ds.quarch.com/svn/Software/Application%20Notes/AN-015%20-%20Automating%20with%20QPS/Trunk@2952 265bcc82-57df-11dd-8522-2d0c19f12d9e
</commit_message>
<xml_diff>
--- a/AN-015 - Automating with QPS.docx
+++ b/AN-015 - Automating with QPS.docx
@@ -371,27 +371,39 @@
             </w:r>
           </w:p>
         </w:tc>
-        <w:bookmarkStart w:id="63" w:name="_GoBack"/>
-        <w:bookmarkEnd w:id="63"/>
       </w:tr>
       <w:tr>
         <w:tc>
           <w:tcPr>
             <w:tcW w:w="992" w:type="dxa"/>
           </w:tcPr>
-          <w:p/>
+          <w:p>
+            <w:r>
+              <w:t>-03</w:t>
+            </w:r>
+          </w:p>
         </w:tc>
         <w:tc>
           <w:tcPr>
             <w:tcW w:w="2592" w:type="dxa"/>
           </w:tcPr>
-          <w:p/>
+          <w:p>
+            <w:r>
+              <w:t>Mar 2019</w:t>
+            </w:r>
+          </w:p>
         </w:tc>
         <w:tc>
           <w:tcPr>
             <w:tcW w:w="5432" w:type="dxa"/>
           </w:tcPr>
-          <w:p/>
+          <w:p>
+            <w:r>
+              <w:t>Updated for v2.0.0 of quarchpy</w:t>
+            </w:r>
+            <w:bookmarkStart w:id="63" w:name="_GoBack"/>
+            <w:bookmarkEnd w:id="63"/>
+          </w:p>
         </w:tc>
       </w:tr>
       <w:tr>
@@ -4774,10 +4786,10 @@
       <w:r>
         <w:fldChar w:fldCharType="separate"/>
       </w:r>
-      <w:bookmarkStart w:id="76" w:name="_Toc475542651"/>
-      <w:bookmarkStart w:id="77" w:name="_Toc422324324"/>
-      <w:bookmarkStart w:id="78" w:name="_Toc425349828"/>
-      <w:bookmarkStart w:id="79" w:name="_Toc450305359"/>
+      <w:bookmarkStart w:id="76" w:name="_Toc450305359"/>
+      <w:bookmarkStart w:id="77" w:name="_Toc425349828"/>
+      <w:bookmarkStart w:id="78" w:name="_Toc422324324"/>
+      <w:bookmarkStart w:id="79" w:name="_Toc475542651"/>
       <w:r>
         <w:t>Customer</w:t>
       </w:r>
@@ -4787,17 +4799,17 @@
       <w:r>
         <w:t>upport</w:t>
       </w:r>
+      <w:bookmarkEnd w:id="76"/>
       <w:bookmarkEnd w:id="77"/>
       <w:bookmarkEnd w:id="78"/>
+      <w:r>
+        <w:t xml:space="preserve"> from </w:t>
+      </w:r>
+      <w:proofErr w:type="spellStart"/>
+      <w:r>
+        <w:t>Quarch</w:t>
+      </w:r>
       <w:bookmarkEnd w:id="79"/>
-      <w:r>
-        <w:t xml:space="preserve"> from </w:t>
-      </w:r>
-      <w:proofErr w:type="spellStart"/>
-      <w:r>
-        <w:t>Quarch</w:t>
-      </w:r>
-      <w:bookmarkEnd w:id="76"/>
       <w:proofErr w:type="spellEnd"/>
     </w:p>
     <w:p>
@@ -6463,6 +6475,7 @@
     <w:lsdException w:name="HTML Sample" w:semiHidden="1" w:unhideWhenUsed="1"/>
     <w:lsdException w:name="HTML Typewriter" w:semiHidden="1" w:unhideWhenUsed="1"/>
     <w:lsdException w:name="HTML Variable" w:semiHidden="1" w:unhideWhenUsed="1"/>
+    <w:lsdException w:name="Normal Table" w:semiHidden="1" w:unhideWhenUsed="1"/>
     <w:lsdException w:name="annotation subject" w:semiHidden="1" w:unhideWhenUsed="1"/>
     <w:lsdException w:name="No List" w:semiHidden="1" w:unhideWhenUsed="1"/>
     <w:lsdException w:name="Outline List 1" w:semiHidden="1" w:unhideWhenUsed="1"/>
@@ -6506,8 +6519,10 @@
     <w:lsdException w:name="Table Elegant" w:semiHidden="1" w:unhideWhenUsed="1"/>
     <w:lsdException w:name="Table Professional" w:semiHidden="1" w:unhideWhenUsed="1"/>
     <w:lsdException w:name="Table Subtle 1" w:semiHidden="1" w:unhideWhenUsed="1"/>
+    <w:lsdException w:name="Table Subtle 2" w:semiHidden="1" w:unhideWhenUsed="1"/>
     <w:lsdException w:name="Table Web 1" w:semiHidden="1" w:unhideWhenUsed="1"/>
     <w:lsdException w:name="Table Web 2" w:semiHidden="1" w:unhideWhenUsed="1"/>
+    <w:lsdException w:name="Table Web 3" w:semiHidden="1" w:unhideWhenUsed="1"/>
     <w:lsdException w:name="Balloon Text" w:semiHidden="1" w:unhideWhenUsed="1"/>
     <w:lsdException w:name="Table Grid" w:uiPriority="0"/>
     <w:lsdException w:name="Table Theme" w:semiHidden="1" w:unhideWhenUsed="1"/>
@@ -8163,7 +8178,7 @@
 </file>
 
 <file path=customXml/itemProps1.xml><?xml version="1.0" encoding="utf-8"?>
-<ds:datastoreItem xmlns:ds="http://schemas.openxmlformats.org/officeDocument/2006/customXml" ds:itemID="{CA443245-BDC7-4FDF-B5FD-23EEA829D1C2}">
+<ds:datastoreItem xmlns:ds="http://schemas.openxmlformats.org/officeDocument/2006/customXml" ds:itemID="{526DD9B9-90DC-4DCA-95B7-54FC736F290C}">
   <ds:schemaRefs>
     <ds:schemaRef ds:uri="http://schemas.openxmlformats.org/officeDocument/2006/bibliography"/>
   </ds:schemaRefs>

</xml_diff>

<commit_message>
Documentation updated for tag release 1.3
git-svn-id: https://quarchserver4.ds.quarch.com/svn/Software/Application%20Notes/AN-015%20-%20Automating%20with%20QPS/Trunk@3047 265bcc82-57df-11dd-8522-2d0c19f12d9e
</commit_message>
<xml_diff>
--- a/AN-015 - Automating with QPS.docx
+++ b/AN-015 - Automating with QPS.docx
@@ -238,39 +238,41 @@
         </w:drawing>
       </w:r>
     </w:p>
-    <w:p/>
+    <w:p>
+      <w:bookmarkStart w:id="44" w:name="_GoBack"/>
+      <w:bookmarkEnd w:id="44"/>
+    </w:p>
     <w:p>
       <w:pPr>
         <w:pStyle w:val="Heading1"/>
       </w:pPr>
-      <w:bookmarkStart w:id="44" w:name="_Toc260389311"/>
-      <w:bookmarkStart w:id="45" w:name="_Toc262028175"/>
-      <w:bookmarkStart w:id="46" w:name="_Toc262029014"/>
-      <w:bookmarkStart w:id="47" w:name="_Toc262048129"/>
-      <w:bookmarkStart w:id="48" w:name="_Toc262048517"/>
-      <w:bookmarkStart w:id="49" w:name="_Toc262048569"/>
-      <w:bookmarkStart w:id="50" w:name="_Toc276715494"/>
-      <w:bookmarkStart w:id="51" w:name="_Toc276715534"/>
-      <w:bookmarkStart w:id="52" w:name="_Toc276716140"/>
-      <w:bookmarkStart w:id="53" w:name="_Toc276720080"/>
-      <w:bookmarkStart w:id="54" w:name="_Toc277602561"/>
+      <w:bookmarkStart w:id="45" w:name="_Toc260389311"/>
+      <w:bookmarkStart w:id="46" w:name="_Toc262028175"/>
+      <w:bookmarkStart w:id="47" w:name="_Toc262029014"/>
+      <w:bookmarkStart w:id="48" w:name="_Toc262048129"/>
+      <w:bookmarkStart w:id="49" w:name="_Toc262048517"/>
+      <w:bookmarkStart w:id="50" w:name="_Toc262048569"/>
+      <w:bookmarkStart w:id="51" w:name="_Toc276715494"/>
+      <w:bookmarkStart w:id="52" w:name="_Toc276715534"/>
+      <w:bookmarkStart w:id="53" w:name="_Toc276716140"/>
+      <w:bookmarkStart w:id="54" w:name="_Toc276720080"/>
+      <w:bookmarkStart w:id="55" w:name="_Toc277602561"/>
       <w:bookmarkEnd w:id="37"/>
       <w:r>
         <w:br w:type="page"/>
       </w:r>
-      <w:bookmarkStart w:id="55" w:name="_Toc359856653"/>
-      <w:bookmarkStart w:id="56" w:name="_Toc362960378"/>
-      <w:bookmarkStart w:id="57" w:name="_Toc372718893"/>
-      <w:bookmarkStart w:id="58" w:name="_Toc372718921"/>
-      <w:bookmarkStart w:id="59" w:name="_Toc372718985"/>
-      <w:bookmarkStart w:id="60" w:name="_Toc372720479"/>
-      <w:bookmarkStart w:id="61" w:name="_Toc465168329"/>
-      <w:bookmarkStart w:id="62" w:name="_Toc475542640"/>
+      <w:bookmarkStart w:id="56" w:name="_Toc359856653"/>
+      <w:bookmarkStart w:id="57" w:name="_Toc362960378"/>
+      <w:bookmarkStart w:id="58" w:name="_Toc372718893"/>
+      <w:bookmarkStart w:id="59" w:name="_Toc372718921"/>
+      <w:bookmarkStart w:id="60" w:name="_Toc372718985"/>
+      <w:bookmarkStart w:id="61" w:name="_Toc372720479"/>
+      <w:bookmarkStart w:id="62" w:name="_Toc465168329"/>
+      <w:bookmarkStart w:id="63" w:name="_Toc475542640"/>
       <w:r>
         <w:lastRenderedPageBreak/>
         <w:t>Change History</w:t>
       </w:r>
-      <w:bookmarkEnd w:id="44"/>
       <w:bookmarkEnd w:id="45"/>
       <w:bookmarkEnd w:id="46"/>
       <w:bookmarkEnd w:id="47"/>
@@ -289,6 +291,7 @@
       <w:bookmarkEnd w:id="60"/>
       <w:bookmarkEnd w:id="61"/>
       <w:bookmarkEnd w:id="62"/>
+      <w:bookmarkEnd w:id="63"/>
     </w:p>
     <w:tbl>
       <w:tblPr>
@@ -401,8 +404,6 @@
             <w:r>
               <w:t>Updated for v2.0.0 of quarchpy</w:t>
             </w:r>
-            <w:bookmarkStart w:id="63" w:name="_GoBack"/>
-            <w:bookmarkEnd w:id="63"/>
           </w:p>
         </w:tc>
       </w:tr>
@@ -2469,7 +2470,13 @@
     </w:p>
     <w:p>
       <w:r>
-        <w:t>If you do not already have Python installed, download and install it from:</w:t>
+        <w:t xml:space="preserve">If you do not already have Python </w:t>
+      </w:r>
+      <w:r>
+        <w:t xml:space="preserve">3.x </w:t>
+      </w:r>
+      <w:r>
+        <w:t>installed, download and install it from:</w:t>
       </w:r>
     </w:p>
     <w:p>
@@ -2516,12 +2523,12 @@
       </w:r>
     </w:p>
     <w:p>
-      <w:hyperlink r:id="rId10" w:anchor="excursus-setting-environment-variables" w:history="1">
+      <w:hyperlink r:id="rId10" w:history="1">
         <w:r>
           <w:rPr>
             <w:rStyle w:val="Hyperlink"/>
           </w:rPr>
-          <w:t>https://docs.python.org/2/using/windows.html#excursus-setting-environment-variables</w:t>
+          <w:t>https://docs.python.org/3/using/windows.html#excursus-setting-environment-variables</w:t>
         </w:r>
       </w:hyperlink>
     </w:p>
@@ -4786,10 +4793,10 @@
       <w:r>
         <w:fldChar w:fldCharType="separate"/>
       </w:r>
-      <w:bookmarkStart w:id="76" w:name="_Toc450305359"/>
-      <w:bookmarkStart w:id="77" w:name="_Toc425349828"/>
-      <w:bookmarkStart w:id="78" w:name="_Toc422324324"/>
-      <w:bookmarkStart w:id="79" w:name="_Toc475542651"/>
+      <w:bookmarkStart w:id="76" w:name="_Toc475542651"/>
+      <w:bookmarkStart w:id="77" w:name="_Toc422324324"/>
+      <w:bookmarkStart w:id="78" w:name="_Toc425349828"/>
+      <w:bookmarkStart w:id="79" w:name="_Toc450305359"/>
       <w:r>
         <w:t>Customer</w:t>
       </w:r>
@@ -4799,9 +4806,9 @@
       <w:r>
         <w:t>upport</w:t>
       </w:r>
-      <w:bookmarkEnd w:id="76"/>
       <w:bookmarkEnd w:id="77"/>
       <w:bookmarkEnd w:id="78"/>
+      <w:bookmarkEnd w:id="79"/>
       <w:r>
         <w:t xml:space="preserve"> from </w:t>
       </w:r>
@@ -4809,7 +4816,7 @@
       <w:r>
         <w:t>Quarch</w:t>
       </w:r>
-      <w:bookmarkEnd w:id="79"/>
+      <w:bookmarkEnd w:id="76"/>
       <w:proofErr w:type="spellEnd"/>
     </w:p>
     <w:p>
@@ -5153,19 +5160,10 @@
       <w:t>AN-01</w:t>
     </w:r>
     <w:r>
-      <w:t>5-0</w:t>
+      <w:t>5</w:t>
     </w:r>
     <w:r>
-      <w:t>2</w:t>
-    </w:r>
-    <w:r>
-      <w:t xml:space="preserve"> (v1.</w:t>
-    </w:r>
-    <w:r>
-      <w:t>2</w:t>
-    </w:r>
-    <w:r>
-      <w:t>)</w:t>
+      <w:t xml:space="preserve"> v1.3</w:t>
     </w:r>
     <w:r>
       <w:tab/>
@@ -5185,7 +5183,10 @@
       <w:t xml:space="preserve"> Technology</w:t>
     </w:r>
     <w:r>
-      <w:t xml:space="preserve"> 2017</w:t>
+      <w:t xml:space="preserve"> 20</w:t>
+    </w:r>
+    <w:r>
+      <w:t>18 - 2019</w:t>
     </w:r>
     <w:r>
       <w:tab/>
@@ -6369,7 +6370,7 @@
       </w:pPr>
     </w:pPrDefault>
   </w:docDefaults>
-  <w:latentStyles w:defLockedState="0" w:defUIPriority="99" w:defSemiHidden="0" w:defUnhideWhenUsed="0" w:defQFormat="0" w:count="375">
+  <w:latentStyles w:defLockedState="0" w:defUIPriority="99" w:defSemiHidden="0" w:defUnhideWhenUsed="0" w:defQFormat="0" w:count="376">
     <w:lsdException w:name="Normal" w:uiPriority="0" w:qFormat="1"/>
     <w:lsdException w:name="heading 1" w:uiPriority="9" w:qFormat="1"/>
     <w:lsdException w:name="heading 2" w:semiHidden="1" w:uiPriority="9" w:unhideWhenUsed="1" w:qFormat="1"/>
@@ -6475,7 +6476,6 @@
     <w:lsdException w:name="HTML Sample" w:semiHidden="1" w:unhideWhenUsed="1"/>
     <w:lsdException w:name="HTML Typewriter" w:semiHidden="1" w:unhideWhenUsed="1"/>
     <w:lsdException w:name="HTML Variable" w:semiHidden="1" w:unhideWhenUsed="1"/>
-    <w:lsdException w:name="Normal Table" w:semiHidden="1" w:unhideWhenUsed="1"/>
     <w:lsdException w:name="annotation subject" w:semiHidden="1" w:unhideWhenUsed="1"/>
     <w:lsdException w:name="No List" w:semiHidden="1" w:unhideWhenUsed="1"/>
     <w:lsdException w:name="Outline List 1" w:semiHidden="1" w:unhideWhenUsed="1"/>
@@ -6522,10 +6522,8 @@
     <w:lsdException w:name="Table Subtle 2" w:semiHidden="1" w:unhideWhenUsed="1"/>
     <w:lsdException w:name="Table Web 1" w:semiHidden="1" w:unhideWhenUsed="1"/>
     <w:lsdException w:name="Table Web 2" w:semiHidden="1" w:unhideWhenUsed="1"/>
-    <w:lsdException w:name="Table Web 3" w:semiHidden="1" w:unhideWhenUsed="1"/>
     <w:lsdException w:name="Balloon Text" w:semiHidden="1" w:unhideWhenUsed="1"/>
     <w:lsdException w:name="Table Grid" w:uiPriority="0"/>
-    <w:lsdException w:name="Table Theme" w:semiHidden="1" w:unhideWhenUsed="1"/>
     <w:lsdException w:name="Placeholder Text" w:semiHidden="1"/>
     <w:lsdException w:name="No Spacing" w:uiPriority="1" w:qFormat="1"/>
     <w:lsdException w:name="Light Shading" w:uiPriority="60"/>
@@ -6745,6 +6743,7 @@
     <w:lsdException w:name="Smart Hyperlink" w:semiHidden="1" w:unhideWhenUsed="1"/>
     <w:lsdException w:name="Hashtag" w:semiHidden="1" w:unhideWhenUsed="1"/>
     <w:lsdException w:name="Unresolved Mention" w:semiHidden="1" w:unhideWhenUsed="1"/>
+    <w:lsdException w:name="Smart Link" w:semiHidden="1" w:unhideWhenUsed="1"/>
   </w:latentStyles>
   <w:style w:type="paragraph" w:default="1" w:styleId="Normal">
     <w:name w:val="Normal"/>
@@ -7909,6 +7908,18 @@
       <w:color w:val="808080"/>
     </w:rPr>
   </w:style>
+  <w:style w:type="character" w:styleId="UnresolvedMention">
+    <w:name w:val="Unresolved Mention"/>
+    <w:basedOn w:val="DefaultParagraphFont"/>
+    <w:uiPriority w:val="99"/>
+    <w:semiHidden/>
+    <w:unhideWhenUsed/>
+    <w:rsid w:val="003022CD"/>
+    <w:rPr>
+      <w:color w:val="605E5C"/>
+      <w:shd w:val="clear" w:color="auto" w:fill="E1DFDD"/>
+    </w:rPr>
+  </w:style>
 </w:styles>
 </file>
 
@@ -8178,7 +8189,7 @@
 </file>
 
 <file path=customXml/itemProps1.xml><?xml version="1.0" encoding="utf-8"?>
-<ds:datastoreItem xmlns:ds="http://schemas.openxmlformats.org/officeDocument/2006/customXml" ds:itemID="{526DD9B9-90DC-4DCA-95B7-54FC736F290C}">
+<ds:datastoreItem xmlns:ds="http://schemas.openxmlformats.org/officeDocument/2006/customXml" ds:itemID="{3176EFE3-BA2E-4303-A19A-AC19EA96751D}">
   <ds:schemaRefs>
     <ds:schemaRef ds:uri="http://schemas.openxmlformats.org/officeDocument/2006/bibliography"/>
   </ds:schemaRefs>

</xml_diff>